<commit_message>
maj des trucs faits
</commit_message>
<xml_diff>
--- a/suivi-projet-web.docx
+++ b/suivi-projet-web.docx
@@ -1718,27 +1718,17 @@
     </w:p>
     <w:p>
       <w:r>
-        <w:t>admin-</w:t>
+        <w:t>admin-niveaux-</w:t>
       </w:r>
       <w:proofErr w:type="spellStart"/>
       <w:r>
-        <w:t>langues.php</w:t>
+        <w:t>etudes.php</w:t>
       </w:r>
       <w:proofErr w:type="spellEnd"/>
     </w:p>
     <w:p>
       <w:r>
         <w:lastRenderedPageBreak/>
-        <w:t>admin-niveaux-</w:t>
-      </w:r>
-      <w:proofErr w:type="spellStart"/>
-      <w:r>
-        <w:t>etudes.php</w:t>
-      </w:r>
-      <w:proofErr w:type="spellEnd"/>
-    </w:p>
-    <w:p>
-      <w:r>
         <w:t>admin-</w:t>
       </w:r>
       <w:proofErr w:type="spellStart"/>
@@ -1911,10 +1901,10 @@
         </w:numPr>
       </w:pPr>
       <w:r>
-        <w:t>CRUD langues parlées</w:t>
-      </w:r>
-      <w:r>
-        <w:t xml:space="preserve"> (id, libelle)</w:t>
+        <w:t>CRUD pays</w:t>
+      </w:r>
+      <w:r>
+        <w:t xml:space="preserve"> (id, libelle, code ISO)</w:t>
       </w:r>
     </w:p>
     <w:p>
@@ -1926,10 +1916,10 @@
         </w:numPr>
       </w:pPr>
       <w:r>
-        <w:t>CRUD pays</w:t>
-      </w:r>
-      <w:r>
-        <w:t xml:space="preserve"> (id, libelle, code ISO)</w:t>
+        <w:t>CRUD types de contrat</w:t>
+      </w:r>
+      <w:r>
+        <w:t xml:space="preserve"> (id, libelle)</w:t>
       </w:r>
     </w:p>
     <w:p>
@@ -1941,10 +1931,10 @@
         </w:numPr>
       </w:pPr>
       <w:r>
-        <w:t>CRUD types de contrat</w:t>
-      </w:r>
-      <w:r>
-        <w:t xml:space="preserve"> (id, libelle)</w:t>
+        <w:t>CRUD réseaux sociaux</w:t>
+      </w:r>
+      <w:r>
+        <w:t xml:space="preserve"> (id, libelle, logo du site)</w:t>
       </w:r>
     </w:p>
     <w:p>
@@ -1955,11 +1945,13 @@
           <w:numId w:val="3"/>
         </w:numPr>
       </w:pPr>
-      <w:r>
-        <w:t>CRUD réseaux sociaux</w:t>
-      </w:r>
-      <w:r>
-        <w:t xml:space="preserve"> (id, libelle, logo du site)</w:t>
+      <w:proofErr w:type="gramStart"/>
+      <w:r>
+        <w:t>boucler</w:t>
+      </w:r>
+      <w:proofErr w:type="gramEnd"/>
+      <w:r>
+        <w:t xml:space="preserve"> contrôles et fonctionnement de la page de demande de mot de passe perdu</w:t>
       </w:r>
     </w:p>
     <w:p>
@@ -1972,11 +1964,11 @@
       </w:pPr>
       <w:proofErr w:type="gramStart"/>
       <w:r>
-        <w:t>boucler</w:t>
+        <w:t>changer</w:t>
       </w:r>
       <w:proofErr w:type="gramEnd"/>
       <w:r>
-        <w:t xml:space="preserve"> contrôles et fonctionnement de la page de demande de mot de passe perdu</w:t>
+        <w:t xml:space="preserve"> logo du site</w:t>
       </w:r>
     </w:p>
     <w:p>
@@ -1989,11 +1981,11 @@
       </w:pPr>
       <w:proofErr w:type="gramStart"/>
       <w:r>
-        <w:t>changer</w:t>
+        <w:t>proposer</w:t>
       </w:r>
       <w:proofErr w:type="gramEnd"/>
       <w:r>
-        <w:t xml:space="preserve"> logo du site</w:t>
+        <w:t xml:space="preserve"> un export de CV</w:t>
       </w:r>
     </w:p>
     <w:p>
@@ -2004,13 +1996,8 @@
           <w:numId w:val="3"/>
         </w:numPr>
       </w:pPr>
-      <w:proofErr w:type="gramStart"/>
-      <w:r>
-        <w:t>proposer</w:t>
-      </w:r>
-      <w:proofErr w:type="gramEnd"/>
-      <w:r>
-        <w:t xml:space="preserve"> un export de CV</w:t>
+      <w:r>
+        <w:t>Proposer un import de CV</w:t>
       </w:r>
     </w:p>
     <w:p>
@@ -2021,8 +2008,13 @@
           <w:numId w:val="3"/>
         </w:numPr>
       </w:pPr>
-      <w:r>
-        <w:t>Proposer un import de CV</w:t>
+      <w:proofErr w:type="gramStart"/>
+      <w:r>
+        <w:t>table</w:t>
+      </w:r>
+      <w:proofErr w:type="gramEnd"/>
+      <w:r>
+        <w:t xml:space="preserve"> liste réseaux sociaux + URL racine (éventuellement avec juste saisie du pseudo ou url complète) + logo</w:t>
       </w:r>
     </w:p>
     <w:p>
@@ -2035,11 +2027,11 @@
       </w:pPr>
       <w:proofErr w:type="gramStart"/>
       <w:r>
-        <w:t>table</w:t>
+        <w:t>ajouter</w:t>
       </w:r>
       <w:proofErr w:type="gramEnd"/>
       <w:r>
-        <w:t xml:space="preserve"> liste réseaux sociaux + URL racine (éventuellement avec juste saisie du pseudo ou url complète) + logo</w:t>
+        <w:t xml:space="preserve"> logo drapeau aux langues</w:t>
       </w:r>
     </w:p>
     <w:p>
@@ -2056,7 +2048,15 @@
       </w:r>
       <w:proofErr w:type="gramEnd"/>
       <w:r>
-        <w:t xml:space="preserve"> logo drapeau aux langues</w:t>
+        <w:t xml:space="preserve"> </w:t>
+      </w:r>
+      <w:proofErr w:type="spellStart"/>
+      <w:r>
+        <w:t>code_iso</w:t>
+      </w:r>
+      <w:proofErr w:type="spellEnd"/>
+      <w:r>
+        <w:t xml:space="preserve"> sur les pays</w:t>
       </w:r>
     </w:p>
     <w:p>
@@ -2073,15 +2073,7 @@
       </w:r>
       <w:proofErr w:type="gramEnd"/>
       <w:r>
-        <w:t xml:space="preserve"> </w:t>
-      </w:r>
-      <w:proofErr w:type="spellStart"/>
-      <w:r>
-        <w:t>code_iso</w:t>
-      </w:r>
-      <w:proofErr w:type="spellEnd"/>
-      <w:r>
-        <w:t xml:space="preserve"> sur les pays</w:t>
+        <w:t xml:space="preserve"> langues principale (ou langues utilisées) sur les pays</w:t>
       </w:r>
     </w:p>
     <w:p>
@@ -2094,11 +2086,22 @@
       </w:pPr>
       <w:proofErr w:type="gramStart"/>
       <w:r>
-        <w:t>ajouter</w:t>
+        <w:t>a</w:t>
+      </w:r>
+      <w:r>
+        <w:t>jouter</w:t>
       </w:r>
       <w:proofErr w:type="gramEnd"/>
       <w:r>
-        <w:t xml:space="preserve"> langues principale (ou langues utilisées) sur les pays</w:t>
+        <w:t xml:space="preserve"> logo du site sur réseaux sociaux</w:t>
+      </w:r>
+    </w:p>
+    <w:p/>
+    <w:p/>
+    <w:p/>
+    <w:p>
+      <w:r>
+        <w:t>20/12/2021</w:t>
       </w:r>
     </w:p>
     <w:p>
@@ -2111,43 +2114,21 @@
       </w:pPr>
       <w:proofErr w:type="gramStart"/>
       <w:r>
-        <w:t>a</w:t>
-      </w:r>
-      <w:r>
-        <w:t>jouter</w:t>
+        <w:t>prise</w:t>
       </w:r>
       <w:proofErr w:type="gramEnd"/>
       <w:r>
-        <w:t xml:space="preserve"> logo du site sur réseaux sociaux</w:t>
-      </w:r>
-    </w:p>
-    <w:p/>
-    <w:p/>
-    <w:p>
-      <w:pPr>
-        <w:rPr>
-          <w:b/>
-          <w:bCs/>
-        </w:rPr>
-      </w:pPr>
-      <w:proofErr w:type="gramStart"/>
-      <w:r>
-        <w:rPr>
-          <w:b/>
-          <w:bCs/>
-        </w:rPr>
-        <w:t>reprendre</w:t>
-      </w:r>
-      <w:proofErr w:type="gramEnd"/>
-      <w:r>
-        <w:rPr>
-          <w:b/>
-          <w:bCs/>
-        </w:rPr>
-        <w:t xml:space="preserve"> la gestion des langues et finir</w:t>
-      </w:r>
-    </w:p>
-    <w:p/>
+        <w:t xml:space="preserve"> de tête sur </w:t>
+      </w:r>
+      <w:proofErr w:type="spellStart"/>
+      <w:r>
+        <w:t>PHPStorm</w:t>
+      </w:r>
+      <w:proofErr w:type="spellEnd"/>
+      <w:r>
+        <w:t xml:space="preserve"> et sa gestion de Git</w:t>
+      </w:r>
+    </w:p>
     <w:p>
       <w:pPr>
         <w:pStyle w:val="Paragraphedeliste"/>
@@ -2156,8 +2137,13 @@
           <w:numId w:val="3"/>
         </w:numPr>
       </w:pPr>
-      <w:r>
-        <w:t>Modification menu entête et pied de page pour ajout de pages</w:t>
+      <w:proofErr w:type="gramStart"/>
+      <w:r>
+        <w:t>finalisation</w:t>
+      </w:r>
+      <w:proofErr w:type="gramEnd"/>
+      <w:r>
+        <w:t xml:space="preserve"> du CRUD de la table des langues</w:t>
       </w:r>
     </w:p>
     <w:p>
@@ -2168,8 +2154,21 @@
           <w:numId w:val="3"/>
         </w:numPr>
       </w:pPr>
-      <w:r>
-        <w:t>Pages publiques ajoutées</w:t>
+      <w:proofErr w:type="gramStart"/>
+      <w:r>
+        <w:t>modification</w:t>
+      </w:r>
+      <w:proofErr w:type="gramEnd"/>
+      <w:r>
+        <w:t xml:space="preserve"> de l’affichage des erreurs sur formulaire pour traiter les messages non liés à un champ</w:t>
+      </w:r>
+    </w:p>
+    <w:p/>
+    <w:p/>
+    <w:p/>
+    <w:p>
+      <w:r>
+        <w:t>17/12/2021</w:t>
       </w:r>
     </w:p>
     <w:p>
@@ -2181,7 +2180,7 @@
         </w:numPr>
       </w:pPr>
       <w:r>
-        <w:t>Pages privées (menus utilisateur, entreprise, modérateur et admin) ajoutées</w:t>
+        <w:t>Modification menu entête et pied de page pour ajout de pages</w:t>
       </w:r>
     </w:p>
     <w:p>
@@ -2193,7 +2192,7 @@
         </w:numPr>
       </w:pPr>
       <w:r>
-        <w:t>Autofocus sur formulaire d’inscription</w:t>
+        <w:t>Pages publiques ajoutées</w:t>
       </w:r>
     </w:p>
     <w:p>
@@ -2205,7 +2204,7 @@
         </w:numPr>
       </w:pPr>
       <w:r>
-        <w:t>Autofocus sur formulaire de connexion</w:t>
+        <w:t>Pages privées (menus utilisateur, entreprise, modérateur et admin) ajoutées</w:t>
       </w:r>
     </w:p>
     <w:p>
@@ -2217,7 +2216,7 @@
         </w:numPr>
       </w:pPr>
       <w:r>
-        <w:t>Rappel du pseudo saisi sur formulaire d’inscription en cas d’erreur de mot de passe</w:t>
+        <w:t>Autofocus sur formulaire d’inscription</w:t>
       </w:r>
     </w:p>
     <w:p>
@@ -2229,7 +2228,7 @@
         </w:numPr>
       </w:pPr>
       <w:r>
-        <w:t>Autofocus sur formulaire de demande de mot de passe oublié</w:t>
+        <w:t>Autofocus sur formulaire de connexion</w:t>
       </w:r>
     </w:p>
     <w:p>
@@ -2241,7 +2240,7 @@
         </w:numPr>
       </w:pPr>
       <w:r>
-        <w:t>Liste des TODO pour les différentes pages</w:t>
+        <w:t>Rappel du pseudo saisi sur formulaire d’inscription en cas d’erreur de mot de passe</w:t>
       </w:r>
     </w:p>
     <w:p>
@@ -2253,7 +2252,7 @@
         </w:numPr>
       </w:pPr>
       <w:r>
-        <w:t>Ajout de tables à la base de données (…)</w:t>
+        <w:t>Autofocus sur formulaire de demande de mot de passe oublié</w:t>
       </w:r>
     </w:p>
     <w:p>
@@ -2265,10 +2264,8 @@
         </w:numPr>
       </w:pPr>
       <w:r>
-        <w:t>Création de l’écran de gestion des langues</w:t>
-      </w:r>
-      <w:r>
-        <w:t xml:space="preserve"> et de sa structure pour faire du CRUD (ajout des blocs de chaque partie, des champs de saisie, et de la zone de traitement des enchainements d’écran)</w:t>
+        <w:lastRenderedPageBreak/>
+        <w:t>Liste des TODO pour les différentes pages</w:t>
       </w:r>
     </w:p>
     <w:p>
@@ -2280,10 +2277,37 @@
         </w:numPr>
       </w:pPr>
       <w:r>
-        <w:lastRenderedPageBreak/>
+        <w:t>Ajout de tables à la base de données (…)</w:t>
+      </w:r>
+    </w:p>
+    <w:p>
+      <w:pPr>
+        <w:pStyle w:val="Paragraphedeliste"/>
+        <w:numPr>
+          <w:ilvl w:val="0"/>
+          <w:numId w:val="3"/>
+        </w:numPr>
+      </w:pPr>
+      <w:r>
+        <w:t>Création de l’écran de gestion des langues</w:t>
+      </w:r>
+      <w:r>
+        <w:t xml:space="preserve"> et de sa structure pour faire du CRUD (ajout des blocs de chaque partie, des champs de saisie, et de la zone de traitement des enchainements d’écran)</w:t>
+      </w:r>
+    </w:p>
+    <w:p>
+      <w:pPr>
+        <w:pStyle w:val="Paragraphedeliste"/>
+        <w:numPr>
+          <w:ilvl w:val="0"/>
+          <w:numId w:val="3"/>
+        </w:numPr>
+      </w:pPr>
+      <w:r>
         <w:t>Ajout des boutons stylés sur page de débogage (pour voir leurs forme et couleur avec le CSS en cours)</w:t>
       </w:r>
     </w:p>
+    <w:p/>
     <w:sectPr>
       <w:headerReference w:type="even" r:id="rId7"/>
       <w:headerReference w:type="default" r:id="rId8"/>
@@ -3492,6 +3516,7 @@
   <w:style w:type="character" w:default="1" w:styleId="Policepardfaut">
     <w:name w:val="Default Paragraph Font"/>
     <w:uiPriority w:val="1"/>
+    <w:semiHidden/>
     <w:unhideWhenUsed/>
   </w:style>
   <w:style w:type="table" w:default="1" w:styleId="TableauNormal">

</xml_diff>

<commit_message>
mise à jour des TODO
</commit_message>
<xml_diff>
--- a/suivi-projet-web.docx
+++ b/suivi-projet-web.docx
@@ -1647,6 +1647,11 @@
       </w:tr>
     </w:tbl>
     <w:p/>
+    <w:p>
+      <w:r>
+        <w:br w:type="page"/>
+      </w:r>
+    </w:p>
     <w:p/>
     <w:p>
       <w:r>
@@ -1677,125 +1682,44 @@
     <w:p>
       <w:proofErr w:type="spellStart"/>
       <w:r>
-        <w:t>admin.php</w:t>
+        <w:t>apropos.php</w:t>
       </w:r>
       <w:proofErr w:type="spellEnd"/>
     </w:p>
     <w:p>
       <w:proofErr w:type="spellStart"/>
       <w:r>
-        <w:t>apropos.php</w:t>
+        <w:t>contact.php</w:t>
       </w:r>
       <w:proofErr w:type="spellEnd"/>
     </w:p>
     <w:p>
       <w:proofErr w:type="spellStart"/>
       <w:r>
-        <w:t>contact.php</w:t>
+        <w:t>infoslegales.php</w:t>
       </w:r>
       <w:proofErr w:type="spellEnd"/>
     </w:p>
     <w:p>
       <w:proofErr w:type="spellStart"/>
       <w:r>
-        <w:t>infoslegales.php</w:t>
+        <w:t>cgv.php</w:t>
       </w:r>
       <w:proofErr w:type="spellEnd"/>
     </w:p>
     <w:p>
       <w:proofErr w:type="spellStart"/>
       <w:r>
-        <w:t>cgv.php</w:t>
-      </w:r>
-      <w:proofErr w:type="spellEnd"/>
-    </w:p>
-    <w:p>
-      <w:proofErr w:type="spellStart"/>
-      <w:r>
         <w:t>cgu.php</w:t>
-      </w:r>
-      <w:proofErr w:type="spellEnd"/>
-    </w:p>
-    <w:p>
-      <w:r>
-        <w:t>admin-niveaux-</w:t>
-      </w:r>
-      <w:proofErr w:type="spellStart"/>
-      <w:r>
-        <w:t>etudes.php</w:t>
-      </w:r>
-      <w:proofErr w:type="spellEnd"/>
-    </w:p>
-    <w:p>
-      <w:r>
-        <w:lastRenderedPageBreak/>
-        <w:t>admin-</w:t>
-      </w:r>
-      <w:proofErr w:type="spellStart"/>
-      <w:r>
-        <w:t>pays.php</w:t>
-      </w:r>
-      <w:proofErr w:type="spellEnd"/>
-    </w:p>
-    <w:p>
-      <w:r>
-        <w:t>admin-</w:t>
-      </w:r>
-      <w:proofErr w:type="spellStart"/>
-      <w:r>
-        <w:t>reseaux</w:t>
-      </w:r>
-      <w:proofErr w:type="spellEnd"/>
-      <w:r>
-        <w:t>-</w:t>
-      </w:r>
-      <w:proofErr w:type="spellStart"/>
-      <w:r>
-        <w:t>sociaux.php</w:t>
-      </w:r>
-      <w:proofErr w:type="spellEnd"/>
-    </w:p>
-    <w:p>
-      <w:r>
-        <w:t>admin-</w:t>
-      </w:r>
-      <w:proofErr w:type="spellStart"/>
-      <w:r>
-        <w:t>rubriquescv.php</w:t>
-      </w:r>
-      <w:proofErr w:type="spellEnd"/>
-    </w:p>
-    <w:p>
-      <w:r>
-        <w:t>admin-types-</w:t>
-      </w:r>
-      <w:proofErr w:type="spellStart"/>
-      <w:r>
-        <w:t>contrats.php</w:t>
-      </w:r>
-      <w:proofErr w:type="spellEnd"/>
-    </w:p>
-    <w:p>
-      <w:r>
-        <w:t>admin-types-</w:t>
-      </w:r>
-      <w:proofErr w:type="spellStart"/>
-      <w:r>
-        <w:t>diplomes.php</w:t>
-      </w:r>
-      <w:proofErr w:type="spellEnd"/>
-    </w:p>
-    <w:p>
-      <w:r>
-        <w:t>admin-types-</w:t>
-      </w:r>
-      <w:proofErr w:type="spellStart"/>
-      <w:r>
-        <w:t>realisations.php</w:t>
       </w:r>
       <w:proofErr w:type="spellEnd"/>
     </w:p>
     <w:p/>
+    <w:p>
+      <w:r>
+        <w:br w:type="page"/>
+      </w:r>
+    </w:p>
     <w:p/>
     <w:p>
       <w:r>
@@ -1812,129 +1736,6 @@
       </w:pPr>
       <w:r>
         <w:t>Sur messagerie, pouvoir signaler en message reçu à la modération ou les abus d’un utilisateur</w:t>
-      </w:r>
-    </w:p>
-    <w:p>
-      <w:pPr>
-        <w:pStyle w:val="Paragraphedeliste"/>
-        <w:numPr>
-          <w:ilvl w:val="0"/>
-          <w:numId w:val="3"/>
-        </w:numPr>
-      </w:pPr>
-      <w:r>
-        <w:t xml:space="preserve">CRUD </w:t>
-      </w:r>
-      <w:r>
-        <w:t>rubriques du CV (expériences, formations, …)</w:t>
-      </w:r>
-      <w:r>
-        <w:t xml:space="preserve"> (id, libelle)</w:t>
-      </w:r>
-    </w:p>
-    <w:p>
-      <w:pPr>
-        <w:pStyle w:val="Paragraphedeliste"/>
-        <w:numPr>
-          <w:ilvl w:val="0"/>
-          <w:numId w:val="3"/>
-        </w:numPr>
-      </w:pPr>
-      <w:r>
-        <w:t>CRUD types de réalisations</w:t>
-      </w:r>
-      <w:r>
-        <w:t xml:space="preserve"> (publications, projets, langues, …)</w:t>
-      </w:r>
-      <w:r>
-        <w:t xml:space="preserve"> (id, libelle)</w:t>
-      </w:r>
-    </w:p>
-    <w:p>
-      <w:pPr>
-        <w:pStyle w:val="Paragraphedeliste"/>
-        <w:numPr>
-          <w:ilvl w:val="0"/>
-          <w:numId w:val="3"/>
-        </w:numPr>
-      </w:pPr>
-      <w:r>
-        <w:t xml:space="preserve">CRUD types </w:t>
-      </w:r>
-      <w:r>
-        <w:t xml:space="preserve">de </w:t>
-      </w:r>
-      <w:r>
-        <w:t>dipl</w:t>
-      </w:r>
-      <w:r>
-        <w:t>ô</w:t>
-      </w:r>
-      <w:r>
-        <w:t>mes</w:t>
-      </w:r>
-      <w:r>
-        <w:t xml:space="preserve"> (id, libelle)</w:t>
-      </w:r>
-    </w:p>
-    <w:p>
-      <w:pPr>
-        <w:pStyle w:val="Paragraphedeliste"/>
-        <w:numPr>
-          <w:ilvl w:val="0"/>
-          <w:numId w:val="3"/>
-        </w:numPr>
-      </w:pPr>
-      <w:r>
-        <w:t>CRUD niveaux d’études</w:t>
-      </w:r>
-      <w:r>
-        <w:t xml:space="preserve"> (id, libelle)</w:t>
-      </w:r>
-    </w:p>
-    <w:p>
-      <w:pPr>
-        <w:pStyle w:val="Paragraphedeliste"/>
-        <w:numPr>
-          <w:ilvl w:val="0"/>
-          <w:numId w:val="3"/>
-        </w:numPr>
-      </w:pPr>
-      <w:r>
-        <w:t>CRUD pays</w:t>
-      </w:r>
-      <w:r>
-        <w:t xml:space="preserve"> (id, libelle, code ISO)</w:t>
-      </w:r>
-    </w:p>
-    <w:p>
-      <w:pPr>
-        <w:pStyle w:val="Paragraphedeliste"/>
-        <w:numPr>
-          <w:ilvl w:val="0"/>
-          <w:numId w:val="3"/>
-        </w:numPr>
-      </w:pPr>
-      <w:r>
-        <w:t>CRUD types de contrat</w:t>
-      </w:r>
-      <w:r>
-        <w:t xml:space="preserve"> (id, libelle)</w:t>
-      </w:r>
-    </w:p>
-    <w:p>
-      <w:pPr>
-        <w:pStyle w:val="Paragraphedeliste"/>
-        <w:numPr>
-          <w:ilvl w:val="0"/>
-          <w:numId w:val="3"/>
-        </w:numPr>
-      </w:pPr>
-      <w:r>
-        <w:t>CRUD réseaux sociaux</w:t>
-      </w:r>
-      <w:r>
-        <w:t xml:space="preserve"> (id, libelle, logo du site)</w:t>
       </w:r>
     </w:p>
     <w:p>
@@ -2010,11 +1811,11 @@
       </w:pPr>
       <w:proofErr w:type="gramStart"/>
       <w:r>
-        <w:t>table</w:t>
+        <w:t>ajouter</w:t>
       </w:r>
       <w:proofErr w:type="gramEnd"/>
       <w:r>
-        <w:t xml:space="preserve"> liste réseaux sociaux + URL racine (éventuellement avec juste saisie du pseudo ou url complète) + logo</w:t>
+        <w:t xml:space="preserve"> logo drapeau aux langues</w:t>
       </w:r>
     </w:p>
     <w:p>
@@ -2031,7 +1832,15 @@
       </w:r>
       <w:proofErr w:type="gramEnd"/>
       <w:r>
-        <w:t xml:space="preserve"> logo drapeau aux langues</w:t>
+        <w:t xml:space="preserve"> </w:t>
+      </w:r>
+      <w:proofErr w:type="spellStart"/>
+      <w:r>
+        <w:t>code_iso</w:t>
+      </w:r>
+      <w:proofErr w:type="spellEnd"/>
+      <w:r>
+        <w:t xml:space="preserve"> sur les pays</w:t>
       </w:r>
     </w:p>
     <w:p>
@@ -2048,15 +1857,7 @@
       </w:r>
       <w:proofErr w:type="gramEnd"/>
       <w:r>
-        <w:t xml:space="preserve"> </w:t>
-      </w:r>
-      <w:proofErr w:type="spellStart"/>
-      <w:r>
-        <w:t>code_iso</w:t>
-      </w:r>
-      <w:proofErr w:type="spellEnd"/>
-      <w:r>
-        <w:t xml:space="preserve"> sur les pays</w:t>
+        <w:t xml:space="preserve"> langues principale (ou langues utilisées) sur les pays</w:t>
       </w:r>
     </w:p>
     <w:p>
@@ -2069,11 +1870,14 @@
       </w:pPr>
       <w:proofErr w:type="gramStart"/>
       <w:r>
-        <w:t>ajouter</w:t>
+        <w:t>a</w:t>
+      </w:r>
+      <w:r>
+        <w:t>jouter</w:t>
       </w:r>
       <w:proofErr w:type="gramEnd"/>
       <w:r>
-        <w:t xml:space="preserve"> langues principale (ou langues utilisées) sur les pays</w:t>
+        <w:t xml:space="preserve"> logo du site sur réseaux sociaux</w:t>
       </w:r>
     </w:p>
     <w:p>
@@ -2086,22 +1890,24 @@
       </w:pPr>
       <w:proofErr w:type="gramStart"/>
       <w:r>
-        <w:t>a</w:t>
-      </w:r>
-      <w:r>
-        <w:t>jouter</w:t>
+        <w:t>gérer</w:t>
       </w:r>
       <w:proofErr w:type="gramEnd"/>
       <w:r>
-        <w:t xml:space="preserve"> logo du site sur réseaux sociaux</w:t>
+        <w:t xml:space="preserve"> l’appui sur la touche ESC du clavier et déclencher le bouton RETOUR ou ANNULER selon les pages</w:t>
       </w:r>
     </w:p>
     <w:p/>
-    <w:p/>
-    <w:p/>
     <w:p>
-      <w:r>
-        <w:t>20/12/2021</w:t>
+      <w:pPr>
+        <w:pStyle w:val="Paragraphedeliste"/>
+        <w:numPr>
+          <w:ilvl w:val="0"/>
+          <w:numId w:val="3"/>
+        </w:numPr>
+      </w:pPr>
+      <w:r>
+        <w:t>faire écran d’admin des textes du site +  les écrans « statiques » + gérer un cache des pages ou contenus du site</w:t>
       </w:r>
     </w:p>
     <w:p>
@@ -2112,202 +1918,7 @@
           <w:numId w:val="3"/>
         </w:numPr>
       </w:pPr>
-      <w:proofErr w:type="gramStart"/>
-      <w:r>
-        <w:t>prise</w:t>
-      </w:r>
-      <w:proofErr w:type="gramEnd"/>
-      <w:r>
-        <w:t xml:space="preserve"> de tête sur </w:t>
-      </w:r>
-      <w:proofErr w:type="spellStart"/>
-      <w:r>
-        <w:t>PHPStorm</w:t>
-      </w:r>
-      <w:proofErr w:type="spellEnd"/>
-      <w:r>
-        <w:t xml:space="preserve"> et sa gestion de Git</w:t>
-      </w:r>
     </w:p>
-    <w:p>
-      <w:pPr>
-        <w:pStyle w:val="Paragraphedeliste"/>
-        <w:numPr>
-          <w:ilvl w:val="0"/>
-          <w:numId w:val="3"/>
-        </w:numPr>
-      </w:pPr>
-      <w:proofErr w:type="gramStart"/>
-      <w:r>
-        <w:t>finalisation</w:t>
-      </w:r>
-      <w:proofErr w:type="gramEnd"/>
-      <w:r>
-        <w:t xml:space="preserve"> du CRUD de la table des langues</w:t>
-      </w:r>
-    </w:p>
-    <w:p>
-      <w:pPr>
-        <w:pStyle w:val="Paragraphedeliste"/>
-        <w:numPr>
-          <w:ilvl w:val="0"/>
-          <w:numId w:val="3"/>
-        </w:numPr>
-      </w:pPr>
-      <w:proofErr w:type="gramStart"/>
-      <w:r>
-        <w:t>modification</w:t>
-      </w:r>
-      <w:proofErr w:type="gramEnd"/>
-      <w:r>
-        <w:t xml:space="preserve"> de l’affichage des erreurs sur formulaire pour traiter les messages non liés à un champ</w:t>
-      </w:r>
-    </w:p>
-    <w:p/>
-    <w:p/>
-    <w:p/>
-    <w:p>
-      <w:r>
-        <w:t>17/12/2021</w:t>
-      </w:r>
-    </w:p>
-    <w:p>
-      <w:pPr>
-        <w:pStyle w:val="Paragraphedeliste"/>
-        <w:numPr>
-          <w:ilvl w:val="0"/>
-          <w:numId w:val="3"/>
-        </w:numPr>
-      </w:pPr>
-      <w:r>
-        <w:t>Modification menu entête et pied de page pour ajout de pages</w:t>
-      </w:r>
-    </w:p>
-    <w:p>
-      <w:pPr>
-        <w:pStyle w:val="Paragraphedeliste"/>
-        <w:numPr>
-          <w:ilvl w:val="0"/>
-          <w:numId w:val="3"/>
-        </w:numPr>
-      </w:pPr>
-      <w:r>
-        <w:t>Pages publiques ajoutées</w:t>
-      </w:r>
-    </w:p>
-    <w:p>
-      <w:pPr>
-        <w:pStyle w:val="Paragraphedeliste"/>
-        <w:numPr>
-          <w:ilvl w:val="0"/>
-          <w:numId w:val="3"/>
-        </w:numPr>
-      </w:pPr>
-      <w:r>
-        <w:t>Pages privées (menus utilisateur, entreprise, modérateur et admin) ajoutées</w:t>
-      </w:r>
-    </w:p>
-    <w:p>
-      <w:pPr>
-        <w:pStyle w:val="Paragraphedeliste"/>
-        <w:numPr>
-          <w:ilvl w:val="0"/>
-          <w:numId w:val="3"/>
-        </w:numPr>
-      </w:pPr>
-      <w:r>
-        <w:t>Autofocus sur formulaire d’inscription</w:t>
-      </w:r>
-    </w:p>
-    <w:p>
-      <w:pPr>
-        <w:pStyle w:val="Paragraphedeliste"/>
-        <w:numPr>
-          <w:ilvl w:val="0"/>
-          <w:numId w:val="3"/>
-        </w:numPr>
-      </w:pPr>
-      <w:r>
-        <w:t>Autofocus sur formulaire de connexion</w:t>
-      </w:r>
-    </w:p>
-    <w:p>
-      <w:pPr>
-        <w:pStyle w:val="Paragraphedeliste"/>
-        <w:numPr>
-          <w:ilvl w:val="0"/>
-          <w:numId w:val="3"/>
-        </w:numPr>
-      </w:pPr>
-      <w:r>
-        <w:t>Rappel du pseudo saisi sur formulaire d’inscription en cas d’erreur de mot de passe</w:t>
-      </w:r>
-    </w:p>
-    <w:p>
-      <w:pPr>
-        <w:pStyle w:val="Paragraphedeliste"/>
-        <w:numPr>
-          <w:ilvl w:val="0"/>
-          <w:numId w:val="3"/>
-        </w:numPr>
-      </w:pPr>
-      <w:r>
-        <w:t>Autofocus sur formulaire de demande de mot de passe oublié</w:t>
-      </w:r>
-    </w:p>
-    <w:p>
-      <w:pPr>
-        <w:pStyle w:val="Paragraphedeliste"/>
-        <w:numPr>
-          <w:ilvl w:val="0"/>
-          <w:numId w:val="3"/>
-        </w:numPr>
-      </w:pPr>
-      <w:r>
-        <w:lastRenderedPageBreak/>
-        <w:t>Liste des TODO pour les différentes pages</w:t>
-      </w:r>
-    </w:p>
-    <w:p>
-      <w:pPr>
-        <w:pStyle w:val="Paragraphedeliste"/>
-        <w:numPr>
-          <w:ilvl w:val="0"/>
-          <w:numId w:val="3"/>
-        </w:numPr>
-      </w:pPr>
-      <w:r>
-        <w:t>Ajout de tables à la base de données (…)</w:t>
-      </w:r>
-    </w:p>
-    <w:p>
-      <w:pPr>
-        <w:pStyle w:val="Paragraphedeliste"/>
-        <w:numPr>
-          <w:ilvl w:val="0"/>
-          <w:numId w:val="3"/>
-        </w:numPr>
-      </w:pPr>
-      <w:r>
-        <w:t>Création de l’écran de gestion des langues</w:t>
-      </w:r>
-      <w:r>
-        <w:t xml:space="preserve"> et de sa structure pour faire du CRUD (ajout des blocs de chaque partie, des champs de saisie, et de la zone de traitement des enchainements d’écran)</w:t>
-      </w:r>
-    </w:p>
-    <w:p>
-      <w:pPr>
-        <w:pStyle w:val="Paragraphedeliste"/>
-        <w:numPr>
-          <w:ilvl w:val="0"/>
-          <w:numId w:val="3"/>
-        </w:numPr>
-      </w:pPr>
-      <w:r>
-        <w:t>Ajout des boutons stylés sur page de débogage (pour voir leurs forme et couleur avec le CSS en cours)</w:t>
-      </w:r>
-    </w:p>
-    <w:p/>
     <w:sectPr>
       <w:headerReference w:type="even" r:id="rId7"/>
       <w:headerReference w:type="default" r:id="rId8"/>
@@ -2686,7 +2297,7 @@
         <w:sz w:val="20"/>
         <w:szCs w:val="20"/>
       </w:rPr>
-      <w:t>17/12/2021</w:t>
+      <w:t>20/12/2021</w:t>
     </w:r>
     <w:r>
       <w:rPr>

</xml_diff>

<commit_message>
màj de la TODO list
</commit_message>
<xml_diff>
--- a/suivi-projet-web.docx
+++ b/suivi-projet-web.docx
@@ -735,7 +735,11 @@
           <w:tcPr>
             <w:tcW w:w="981" w:type="dxa"/>
           </w:tcPr>
-          <w:p/>
+          <w:p>
+            <w:r>
+              <w:t>X</w:t>
+            </w:r>
+          </w:p>
         </w:tc>
       </w:tr>
       <w:tr>
@@ -756,7 +760,11 @@
           <w:tcPr>
             <w:tcW w:w="981" w:type="dxa"/>
           </w:tcPr>
-          <w:p/>
+          <w:p>
+            <w:r>
+              <w:t>X</w:t>
+            </w:r>
+          </w:p>
         </w:tc>
       </w:tr>
       <w:tr>
@@ -777,7 +785,11 @@
           <w:tcPr>
             <w:tcW w:w="981" w:type="dxa"/>
           </w:tcPr>
-          <w:p/>
+          <w:p>
+            <w:r>
+              <w:t>X</w:t>
+            </w:r>
+          </w:p>
         </w:tc>
       </w:tr>
       <w:tr>
@@ -798,7 +810,11 @@
           <w:tcPr>
             <w:tcW w:w="981" w:type="dxa"/>
           </w:tcPr>
-          <w:p/>
+          <w:p>
+            <w:r>
+              <w:t>X</w:t>
+            </w:r>
+          </w:p>
         </w:tc>
       </w:tr>
       <w:tr>
@@ -819,7 +835,11 @@
           <w:tcPr>
             <w:tcW w:w="981" w:type="dxa"/>
           </w:tcPr>
-          <w:p/>
+          <w:p>
+            <w:r>
+              <w:t>X</w:t>
+            </w:r>
+          </w:p>
         </w:tc>
       </w:tr>
       <w:tr>
@@ -840,7 +860,11 @@
           <w:tcPr>
             <w:tcW w:w="981" w:type="dxa"/>
           </w:tcPr>
-          <w:p/>
+          <w:p>
+            <w:r>
+              <w:t>X</w:t>
+            </w:r>
+          </w:p>
         </w:tc>
       </w:tr>
       <w:tr>
@@ -1682,35 +1706,7 @@
     <w:p>
       <w:proofErr w:type="spellStart"/>
       <w:r>
-        <w:t>apropos.php</w:t>
-      </w:r>
-      <w:proofErr w:type="spellEnd"/>
-    </w:p>
-    <w:p>
-      <w:proofErr w:type="spellStart"/>
-      <w:r>
         <w:t>contact.php</w:t>
-      </w:r>
-      <w:proofErr w:type="spellEnd"/>
-    </w:p>
-    <w:p>
-      <w:proofErr w:type="spellStart"/>
-      <w:r>
-        <w:t>infoslegales.php</w:t>
-      </w:r>
-      <w:proofErr w:type="spellEnd"/>
-    </w:p>
-    <w:p>
-      <w:proofErr w:type="spellStart"/>
-      <w:r>
-        <w:t>cgv.php</w:t>
-      </w:r>
-      <w:proofErr w:type="spellEnd"/>
-    </w:p>
-    <w:p>
-      <w:proofErr w:type="spellStart"/>
-      <w:r>
-        <w:t>cgu.php</w:t>
       </w:r>
       <w:proofErr w:type="spellEnd"/>
     </w:p>
@@ -1906,8 +1902,16 @@
           <w:numId w:val="3"/>
         </w:numPr>
       </w:pPr>
-      <w:r>
-        <w:t>faire écran d’admin des textes du site +  les écrans « statiques » + gérer un cache des pages ou contenus du site</w:t>
+      <w:proofErr w:type="gramStart"/>
+      <w:r>
+        <w:t>gérer</w:t>
+      </w:r>
+      <w:proofErr w:type="gramEnd"/>
+      <w:r>
+        <w:t xml:space="preserve"> un cache des </w:t>
+      </w:r>
+      <w:r>
+        <w:t>pages ou textes du site</w:t>
       </w:r>
     </w:p>
     <w:p>
@@ -1918,6 +1922,51 @@
           <w:numId w:val="3"/>
         </w:numPr>
       </w:pPr>
+      <w:proofErr w:type="gramStart"/>
+      <w:r>
+        <w:t>sur</w:t>
+      </w:r>
+      <w:proofErr w:type="gramEnd"/>
+      <w:r>
+        <w:t xml:space="preserve"> les mises à jour de </w:t>
+      </w:r>
+      <w:r>
+        <w:t>données (toutes tables confondues)</w:t>
+      </w:r>
+      <w:r>
+        <w:t>, en cas d’erreur SQL au moment de l’insertion ou de la mise à jour, envoyer une erreur à l’utilisateur plutôt que lui dire que tout est ok (penser à changer dans tous les écrans d’a</w:t>
+      </w:r>
+      <w:r>
+        <w:t>d</w:t>
+      </w:r>
+      <w:r>
+        <w:t>min)</w:t>
+      </w:r>
+    </w:p>
+    <w:p>
+      <w:pPr>
+        <w:pStyle w:val="Paragraphedeliste"/>
+        <w:numPr>
+          <w:ilvl w:val="0"/>
+          <w:numId w:val="3"/>
+        </w:numPr>
+      </w:pPr>
+      <w:proofErr w:type="gramStart"/>
+      <w:r>
+        <w:t>gérer</w:t>
+      </w:r>
+      <w:proofErr w:type="gramEnd"/>
+      <w:r>
+        <w:t xml:space="preserve"> le formulaire de contacts sur la page </w:t>
+      </w:r>
+      <w:proofErr w:type="spellStart"/>
+      <w:r>
+        <w:t>contact.php</w:t>
+      </w:r>
+      <w:proofErr w:type="spellEnd"/>
+      <w:r>
+        <w:t xml:space="preserve"> et faire la page après envoi du formulaire</w:t>
+      </w:r>
     </w:p>
     <w:sectPr>
       <w:headerReference w:type="even" r:id="rId7"/>
@@ -2297,7 +2346,7 @@
         <w:sz w:val="20"/>
         <w:szCs w:val="20"/>
       </w:rPr>
-      <w:t>20/12/2021</w:t>
+      <w:t>22/12/2021</w:t>
     </w:r>
     <w:r>
       <w:rPr>

</xml_diff>